<commit_message>
SE Theory All Docoment
</commit_message>
<xml_diff>
--- a/week2/Meeting_minutes_template.docx
+++ b/week2/Meeting_minutes_template.docx
@@ -6,7 +6,7 @@
       <w:pPr>
         <w:jc w:val="center"/>
         <w:rPr>
-          <w:rFonts w:asciiTheme="majorBidi" w:hAnsiTheme="majorBidi" w:cstheme="majorBidi"/>
+          <w:rFonts w:ascii="Times New Roman" w:hAnsi="Times New Roman" w:cs="Times New Roman"/>
           <w:b/>
           <w:bCs/>
           <w:noProof/>
@@ -17,7 +17,7 @@
       </w:pPr>
       <w:r>
         <w:rPr>
-          <w:rFonts w:asciiTheme="majorBidi" w:hAnsiTheme="majorBidi" w:cstheme="majorBidi"/>
+          <w:rFonts w:ascii="Times New Roman" w:hAnsi="Times New Roman" w:cs="Times New Roman"/>
           <w:b/>
           <w:bCs/>
           <w:noProof/>
@@ -32,14 +32,16 @@
       <w:pPr>
         <w:jc w:val="both"/>
         <w:rPr>
-          <w:b/>
-          <w:bCs/>
-          <w:sz w:val="24"/>
-          <w:szCs w:val="24"/>
-        </w:rPr>
-      </w:pPr>
-      <w:r>
-        <w:rPr>
+          <w:rFonts w:ascii="Times New Roman" w:hAnsi="Times New Roman" w:cs="Times New Roman"/>
+          <w:b/>
+          <w:bCs/>
+          <w:sz w:val="24"/>
+          <w:szCs w:val="24"/>
+        </w:rPr>
+      </w:pPr>
+      <w:r>
+        <w:rPr>
+          <w:rFonts w:ascii="Times New Roman" w:hAnsi="Times New Roman" w:cs="Times New Roman"/>
           <w:b/>
           <w:bCs/>
           <w:sz w:val="24"/>
@@ -49,6 +51,7 @@
       </w:r>
       <w:r>
         <w:rPr>
+          <w:rFonts w:ascii="Times New Roman" w:hAnsi="Times New Roman" w:cs="Times New Roman"/>
           <w:b/>
           <w:bCs/>
           <w:sz w:val="24"/>
@@ -65,6 +68,7 @@
       </w:r>
       <w:r>
         <w:rPr>
+          <w:rFonts w:ascii="Times New Roman" w:hAnsi="Times New Roman" w:cs="Times New Roman"/>
           <w:b/>
           <w:bCs/>
           <w:sz w:val="24"/>
@@ -74,6 +78,7 @@
       </w:r>
       <w:r>
         <w:rPr>
+          <w:rFonts w:ascii="Times New Roman" w:hAnsi="Times New Roman" w:cs="Times New Roman"/>
           <w:b/>
           <w:bCs/>
           <w:sz w:val="24"/>
@@ -83,6 +88,7 @@
       </w:r>
       <w:r>
         <w:rPr>
+          <w:rFonts w:ascii="Times New Roman" w:hAnsi="Times New Roman" w:cs="Times New Roman"/>
           <w:b/>
           <w:bCs/>
           <w:sz w:val="24"/>
@@ -92,6 +98,7 @@
       </w:r>
       <w:r>
         <w:rPr>
+          <w:rFonts w:ascii="Times New Roman" w:hAnsi="Times New Roman" w:cs="Times New Roman"/>
           <w:b/>
           <w:bCs/>
           <w:sz w:val="24"/>
@@ -101,6 +108,7 @@
       </w:r>
       <w:r>
         <w:rPr>
+          <w:rFonts w:ascii="Times New Roman" w:hAnsi="Times New Roman" w:cs="Times New Roman"/>
           <w:b/>
           <w:bCs/>
           <w:sz w:val="24"/>
@@ -110,6 +118,7 @@
       </w:r>
       <w:r>
         <w:rPr>
+          <w:rFonts w:ascii="Times New Roman" w:hAnsi="Times New Roman" w:cs="Times New Roman"/>
           <w:b/>
           <w:bCs/>
           <w:sz w:val="24"/>
@@ -120,6 +129,7 @@
       </w:r>
       <w:r>
         <w:rPr>
+          <w:rFonts w:ascii="Times New Roman" w:hAnsi="Times New Roman" w:cs="Times New Roman"/>
           <w:b/>
           <w:bCs/>
           <w:sz w:val="24"/>
@@ -129,6 +139,7 @@
       </w:r>
       <w:r>
         <w:rPr>
+          <w:rFonts w:ascii="Times New Roman" w:hAnsi="Times New Roman" w:cs="Times New Roman"/>
           <w:b/>
           <w:bCs/>
           <w:sz w:val="24"/>
@@ -141,28 +152,23 @@
           <w:rFonts w:ascii="Times New Roman" w:hAnsi="Times New Roman" w:cs="Times New Roman"/>
           <w:sz w:val="24"/>
         </w:rPr>
-        <w:t>1:30 pm</w:t>
-      </w:r>
-      <w:r>
-        <w:rPr>
-          <w:rFonts w:ascii="Times New Roman" w:hAnsi="Times New Roman" w:cs="Times New Roman"/>
-          <w:sz w:val="24"/>
-        </w:rPr>
-        <w:t xml:space="preserve"> to 1:50 pm</w:t>
-      </w:r>
-    </w:p>
-    <w:p>
-      <w:pPr>
-        <w:jc w:val="both"/>
-        <w:rPr>
-          <w:b/>
-          <w:bCs/>
-          <w:sz w:val="24"/>
-          <w:szCs w:val="24"/>
-        </w:rPr>
-      </w:pPr>
-      <w:r>
-        <w:rPr>
+        <w:t>1:30 pm to 1:50 pm</w:t>
+      </w:r>
+    </w:p>
+    <w:p>
+      <w:pPr>
+        <w:jc w:val="both"/>
+        <w:rPr>
+          <w:rFonts w:ascii="Times New Roman" w:hAnsi="Times New Roman" w:cs="Times New Roman"/>
+          <w:b/>
+          <w:bCs/>
+          <w:sz w:val="24"/>
+          <w:szCs w:val="24"/>
+        </w:rPr>
+      </w:pPr>
+      <w:r>
+        <w:rPr>
+          <w:rFonts w:ascii="Times New Roman" w:hAnsi="Times New Roman" w:cs="Times New Roman"/>
           <w:b/>
           <w:bCs/>
           <w:sz w:val="24"/>
@@ -172,6 +178,7 @@
       </w:r>
       <w:r>
         <w:rPr>
+          <w:rFonts w:ascii="Times New Roman" w:hAnsi="Times New Roman" w:cs="Times New Roman"/>
           <w:b/>
           <w:bCs/>
           <w:sz w:val="24"/>
@@ -181,6 +188,7 @@
       </w:r>
       <w:r>
         <w:rPr>
+          <w:rFonts w:ascii="Times New Roman" w:hAnsi="Times New Roman" w:cs="Times New Roman"/>
           <w:b/>
           <w:bCs/>
         </w:rPr>
@@ -191,14 +199,16 @@
       <w:pPr>
         <w:jc w:val="both"/>
         <w:rPr>
-          <w:b/>
-          <w:bCs/>
-          <w:sz w:val="24"/>
-          <w:szCs w:val="24"/>
-        </w:rPr>
-      </w:pPr>
-      <w:r>
-        <w:rPr>
+          <w:rFonts w:ascii="Times New Roman" w:hAnsi="Times New Roman" w:cs="Times New Roman"/>
+          <w:b/>
+          <w:bCs/>
+          <w:sz w:val="24"/>
+          <w:szCs w:val="24"/>
+        </w:rPr>
+      </w:pPr>
+      <w:r>
+        <w:rPr>
+          <w:rFonts w:ascii="Times New Roman" w:hAnsi="Times New Roman" w:cs="Times New Roman"/>
           <w:b/>
           <w:bCs/>
           <w:sz w:val="24"/>
@@ -227,6 +237,7 @@
             <w:pPr>
               <w:jc w:val="both"/>
               <w:rPr>
+                <w:rFonts w:ascii="Times New Roman" w:hAnsi="Times New Roman" w:cs="Times New Roman"/>
                 <w:b/>
                 <w:bCs/>
                 <w:sz w:val="24"/>
@@ -235,6 +246,7 @@
             </w:pPr>
             <w:r>
               <w:rPr>
+                <w:rFonts w:ascii="Times New Roman" w:hAnsi="Times New Roman" w:cs="Times New Roman"/>
                 <w:b/>
                 <w:bCs/>
                 <w:sz w:val="24"/>
@@ -252,6 +264,7 @@
             <w:pPr>
               <w:jc w:val="both"/>
               <w:rPr>
+                <w:rFonts w:ascii="Times New Roman" w:hAnsi="Times New Roman" w:cs="Times New Roman"/>
                 <w:b/>
                 <w:bCs/>
                 <w:sz w:val="24"/>
@@ -260,6 +273,7 @@
             </w:pPr>
             <w:r>
               <w:rPr>
+                <w:rFonts w:ascii="Times New Roman" w:hAnsi="Times New Roman" w:cs="Times New Roman"/>
                 <w:b/>
                 <w:bCs/>
                 <w:sz w:val="24"/>
@@ -277,6 +291,7 @@
             <w:pPr>
               <w:jc w:val="both"/>
               <w:rPr>
+                <w:rFonts w:ascii="Times New Roman" w:hAnsi="Times New Roman" w:cs="Times New Roman"/>
                 <w:b/>
                 <w:bCs/>
                 <w:sz w:val="24"/>
@@ -285,6 +300,7 @@
             </w:pPr>
             <w:r>
               <w:rPr>
+                <w:rFonts w:ascii="Times New Roman" w:hAnsi="Times New Roman" w:cs="Times New Roman"/>
                 <w:b/>
                 <w:bCs/>
                 <w:sz w:val="24"/>
@@ -304,14 +320,16 @@
             <w:pPr>
               <w:jc w:val="both"/>
               <w:rPr>
-                <w:bCs/>
+                <w:rFonts w:ascii="Times New Roman" w:hAnsi="Times New Roman" w:cs="Times New Roman"/>
+                <w:b/>
                 <w:sz w:val="24"/>
                 <w:szCs w:val="24"/>
               </w:rPr>
             </w:pPr>
             <w:r>
               <w:rPr>
-                <w:bCs/>
+                <w:rFonts w:ascii="Times New Roman" w:hAnsi="Times New Roman" w:cs="Times New Roman"/>
+                <w:b/>
                 <w:sz w:val="24"/>
                 <w:szCs w:val="24"/>
               </w:rPr>
@@ -319,7 +337,8 @@
             </w:r>
             <w:r>
               <w:rPr>
-                <w:bCs/>
+                <w:rFonts w:ascii="Times New Roman" w:hAnsi="Times New Roman" w:cs="Times New Roman"/>
+                <w:b/>
                 <w:sz w:val="24"/>
                 <w:szCs w:val="24"/>
               </w:rPr>
@@ -335,18 +354,20 @@
             <w:pPr>
               <w:jc w:val="both"/>
               <w:rPr>
-                <w:bCs/>
+                <w:rFonts w:ascii="Times New Roman" w:hAnsi="Times New Roman" w:cs="Times New Roman"/>
+                <w:b/>
                 <w:sz w:val="24"/>
                 <w:szCs w:val="24"/>
               </w:rPr>
             </w:pPr>
             <w:r>
               <w:rPr>
-                <w:bCs/>
+                <w:rFonts w:ascii="Times New Roman" w:hAnsi="Times New Roman" w:cs="Times New Roman"/>
+                <w:b/>
                 <w:sz w:val="24"/>
                 <w:szCs w:val="24"/>
               </w:rPr>
-              <w:t>Ghulam Mustafa</w:t>
+              <w:t>Saleem Malik</w:t>
             </w:r>
           </w:p>
         </w:tc>
@@ -358,14 +379,16 @@
             <w:pPr>
               <w:jc w:val="both"/>
               <w:rPr>
-                <w:bCs/>
+                <w:rFonts w:ascii="Times New Roman" w:hAnsi="Times New Roman" w:cs="Times New Roman"/>
+                <w:b/>
                 <w:sz w:val="24"/>
                 <w:szCs w:val="24"/>
               </w:rPr>
             </w:pPr>
             <w:r>
               <w:rPr>
-                <w:bCs/>
+                <w:rFonts w:ascii="Times New Roman" w:hAnsi="Times New Roman" w:cs="Times New Roman"/>
+                <w:b/>
                 <w:sz w:val="24"/>
                 <w:szCs w:val="24"/>
               </w:rPr>
@@ -375,6 +398,9 @@
         </w:tc>
       </w:tr>
       <w:tr>
+        <w:trPr>
+          <w:trHeight w:val="116"/>
+        </w:trPr>
         <w:tc>
           <w:tcPr>
             <w:tcW w:w="2754" w:type="dxa"/>
@@ -383,26 +409,20 @@
             <w:pPr>
               <w:jc w:val="both"/>
               <w:rPr>
-                <w:bCs/>
+                <w:rFonts w:ascii="Times New Roman" w:hAnsi="Times New Roman" w:cs="Times New Roman"/>
+                <w:b/>
                 <w:sz w:val="24"/>
                 <w:szCs w:val="24"/>
               </w:rPr>
             </w:pPr>
             <w:r>
               <w:rPr>
-                <w:bCs/>
+                <w:rFonts w:ascii="Times New Roman" w:hAnsi="Times New Roman" w:cs="Times New Roman"/>
+                <w:b/>
                 <w:sz w:val="24"/>
                 <w:szCs w:val="24"/>
               </w:rPr>
-              <w:t>2021-CS-</w:t>
-            </w:r>
-            <w:r>
-              <w:rPr>
-                <w:bCs/>
-                <w:sz w:val="24"/>
-                <w:szCs w:val="24"/>
-              </w:rPr>
-              <w:t>55</w:t>
+              <w:t>2021-CS-43</w:t>
             </w:r>
           </w:p>
         </w:tc>
@@ -414,18 +434,20 @@
             <w:pPr>
               <w:jc w:val="both"/>
               <w:rPr>
-                <w:bCs/>
+                <w:rFonts w:ascii="Times New Roman" w:hAnsi="Times New Roman" w:cs="Times New Roman"/>
+                <w:b/>
                 <w:sz w:val="24"/>
                 <w:szCs w:val="24"/>
               </w:rPr>
             </w:pPr>
             <w:r>
               <w:rPr>
-                <w:bCs/>
+                <w:rFonts w:ascii="Times New Roman" w:hAnsi="Times New Roman" w:cs="Times New Roman"/>
+                <w:b/>
                 <w:sz w:val="24"/>
                 <w:szCs w:val="24"/>
               </w:rPr>
-              <w:t>Amna Salman</w:t>
+              <w:t>Mahnoor Ejaz</w:t>
             </w:r>
           </w:p>
         </w:tc>
@@ -437,14 +459,16 @@
             <w:pPr>
               <w:jc w:val="both"/>
               <w:rPr>
-                <w:bCs/>
+                <w:rFonts w:ascii="Times New Roman" w:hAnsi="Times New Roman" w:cs="Times New Roman"/>
+                <w:b/>
                 <w:sz w:val="24"/>
                 <w:szCs w:val="24"/>
               </w:rPr>
             </w:pPr>
             <w:r>
               <w:rPr>
-                <w:bCs/>
+                <w:rFonts w:ascii="Times New Roman" w:hAnsi="Times New Roman" w:cs="Times New Roman"/>
+                <w:b/>
                 <w:sz w:val="24"/>
                 <w:szCs w:val="24"/>
               </w:rPr>
@@ -458,24 +482,16 @@
       <w:pPr>
         <w:jc w:val="both"/>
         <w:rPr>
-          <w:b/>
-          <w:bCs/>
-          <w:sz w:val="24"/>
-          <w:szCs w:val="24"/>
-        </w:rPr>
-      </w:pPr>
-    </w:p>
-    <w:p>
-      <w:pPr>
-        <w:jc w:val="both"/>
-        <w:rPr>
-          <w:bCs/>
-          <w:sz w:val="24"/>
-          <w:szCs w:val="24"/>
-        </w:rPr>
-      </w:pPr>
-      <w:r>
-        <w:rPr>
+          <w:rFonts w:ascii="Times New Roman" w:hAnsi="Times New Roman" w:cs="Times New Roman"/>
+          <w:bCs/>
+          <w:color w:val="A6A6A6" w:themeColor="background1" w:themeShade="A6"/>
+          <w:sz w:val="24"/>
+          <w:szCs w:val="24"/>
+        </w:rPr>
+      </w:pPr>
+      <w:r>
+        <w:rPr>
+          <w:rFonts w:ascii="Times New Roman" w:hAnsi="Times New Roman" w:cs="Times New Roman"/>
           <w:b/>
           <w:bCs/>
           <w:sz w:val="24"/>
@@ -485,8 +501,8 @@
       </w:r>
       <w:r>
         <w:rPr>
-          <w:bCs/>
-          <w:color w:val="A6A6A6" w:themeColor="background1" w:themeShade="A6"/>
+          <w:rFonts w:ascii="Times New Roman" w:hAnsi="Times New Roman" w:cs="Times New Roman"/>
+          <w:bCs/>
           <w:sz w:val="24"/>
           <w:szCs w:val="24"/>
         </w:rPr>
@@ -497,15 +513,15 @@
       <w:pPr>
         <w:jc w:val="both"/>
         <w:rPr>
-          <w:b/>
-          <w:bCs/>
-          <w:color w:val="A6A6A6" w:themeColor="background1" w:themeShade="A6"/>
-          <w:sz w:val="24"/>
-          <w:szCs w:val="24"/>
-        </w:rPr>
-      </w:pPr>
-      <w:r>
-        <w:rPr>
+          <w:rFonts w:ascii="Times New Roman" w:hAnsi="Times New Roman" w:cs="Times New Roman"/>
+          <w:bCs/>
+          <w:sz w:val="24"/>
+          <w:szCs w:val="24"/>
+        </w:rPr>
+      </w:pPr>
+      <w:r>
+        <w:rPr>
+          <w:rFonts w:ascii="Times New Roman" w:hAnsi="Times New Roman" w:cs="Times New Roman"/>
           <w:b/>
           <w:bCs/>
           <w:sz w:val="24"/>
@@ -515,9 +531,9 @@
       </w:r>
       <w:r>
         <w:rPr>
-          <w:b/>
-          <w:bCs/>
-          <w:color w:val="A6A6A6" w:themeColor="background1" w:themeShade="A6"/>
+          <w:rFonts w:ascii="Times New Roman" w:hAnsi="Times New Roman" w:cs="Times New Roman"/>
+          <w:b/>
+          <w:bCs/>
           <w:sz w:val="24"/>
           <w:szCs w:val="24"/>
         </w:rPr>
@@ -525,9 +541,9 @@
       </w:r>
       <w:r>
         <w:rPr>
-          <w:b/>
-          <w:bCs/>
-          <w:color w:val="A6A6A6" w:themeColor="background1" w:themeShade="A6"/>
+          <w:rFonts w:ascii="Times New Roman" w:hAnsi="Times New Roman" w:cs="Times New Roman"/>
+          <w:b/>
+          <w:bCs/>
           <w:sz w:val="24"/>
           <w:szCs w:val="24"/>
         </w:rPr>
@@ -538,14 +554,16 @@
       <w:pPr>
         <w:jc w:val="both"/>
         <w:rPr>
-          <w:b/>
-          <w:bCs/>
-          <w:sz w:val="24"/>
-          <w:szCs w:val="24"/>
-        </w:rPr>
-      </w:pPr>
-      <w:r>
-        <w:rPr>
+          <w:rFonts w:ascii="Times New Roman" w:hAnsi="Times New Roman" w:cs="Times New Roman"/>
+          <w:b/>
+          <w:bCs/>
+          <w:sz w:val="24"/>
+          <w:szCs w:val="24"/>
+        </w:rPr>
+      </w:pPr>
+      <w:r>
+        <w:rPr>
+          <w:rFonts w:ascii="Times New Roman" w:hAnsi="Times New Roman" w:cs="Times New Roman"/>
           <w:b/>
           <w:bCs/>
           <w:sz w:val="24"/>
@@ -563,18 +581,14 @@
         </w:numPr>
         <w:jc w:val="both"/>
         <w:rPr>
-          <w:b/>
-          <w:bCs/>
-          <w:color w:val="A6A6A6" w:themeColor="background1" w:themeShade="A6"/>
-          <w:sz w:val="24"/>
-          <w:szCs w:val="24"/>
-        </w:rPr>
-      </w:pPr>
-      <w:r>
-        <w:rPr>
-          <w:b/>
-          <w:bCs/>
-          <w:color w:val="A6A6A6" w:themeColor="background1" w:themeShade="A6"/>
+          <w:rFonts w:ascii="Times New Roman" w:hAnsi="Times New Roman" w:cs="Times New Roman"/>
+          <w:sz w:val="24"/>
+          <w:szCs w:val="24"/>
+        </w:rPr>
+      </w:pPr>
+      <w:r>
+        <w:rPr>
+          <w:rFonts w:ascii="Times New Roman" w:hAnsi="Times New Roman" w:cs="Times New Roman"/>
           <w:sz w:val="24"/>
           <w:szCs w:val="24"/>
         </w:rPr>
@@ -582,17 +596,13 @@
       </w:r>
       <w:r>
         <w:rPr>
-          <w:b/>
-          <w:bCs/>
-          <w:color w:val="A6A6A6" w:themeColor="background1" w:themeShade="A6"/>
-        </w:rPr>
-        <w:t>APNA VISTE</w:t>
-      </w:r>
-      <w:r>
-        <w:rPr>
-          <w:b/>
-          <w:bCs/>
-          <w:color w:val="A6A6A6" w:themeColor="background1" w:themeShade="A6"/>
+          <w:rFonts w:ascii="Times New Roman" w:hAnsi="Times New Roman" w:cs="Times New Roman"/>
+        </w:rPr>
+        <w:t>Service Management system</w:t>
+      </w:r>
+      <w:r>
+        <w:rPr>
+          <w:rFonts w:ascii="Times New Roman" w:hAnsi="Times New Roman" w:cs="Times New Roman"/>
           <w:sz w:val="24"/>
           <w:szCs w:val="24"/>
         </w:rPr>
@@ -608,18 +618,14 @@
         </w:numPr>
         <w:jc w:val="both"/>
         <w:rPr>
-          <w:b/>
-          <w:bCs/>
-          <w:color w:val="A6A6A6" w:themeColor="background1" w:themeShade="A6"/>
-          <w:sz w:val="24"/>
-          <w:szCs w:val="24"/>
-        </w:rPr>
-      </w:pPr>
-      <w:r>
-        <w:rPr>
-          <w:b/>
-          <w:bCs/>
-          <w:color w:val="A6A6A6" w:themeColor="background1" w:themeShade="A6"/>
+          <w:rFonts w:ascii="Times New Roman" w:hAnsi="Times New Roman" w:cs="Times New Roman"/>
+          <w:sz w:val="24"/>
+          <w:szCs w:val="24"/>
+        </w:rPr>
+      </w:pPr>
+      <w:r>
+        <w:rPr>
+          <w:rFonts w:ascii="Times New Roman" w:hAnsi="Times New Roman" w:cs="Times New Roman"/>
           <w:sz w:val="24"/>
           <w:szCs w:val="24"/>
         </w:rPr>
@@ -635,22 +641,18 @@
         </w:numPr>
         <w:jc w:val="both"/>
         <w:rPr>
-          <w:b/>
-          <w:bCs/>
-          <w:color w:val="A6A6A6" w:themeColor="background1" w:themeShade="A6"/>
-          <w:sz w:val="24"/>
-          <w:szCs w:val="24"/>
-        </w:rPr>
-      </w:pPr>
-      <w:r>
-        <w:rPr>
-          <w:b/>
-          <w:bCs/>
-          <w:color w:val="A6A6A6" w:themeColor="background1" w:themeShade="A6"/>
-          <w:sz w:val="24"/>
-          <w:szCs w:val="24"/>
-        </w:rPr>
-        <w:t>Scalability of the application</w:t>
+          <w:rFonts w:ascii="Times New Roman" w:hAnsi="Times New Roman" w:cs="Times New Roman"/>
+          <w:sz w:val="24"/>
+          <w:szCs w:val="24"/>
+        </w:rPr>
+      </w:pPr>
+      <w:r>
+        <w:rPr>
+          <w:rFonts w:ascii="Times New Roman" w:hAnsi="Times New Roman" w:cs="Times New Roman"/>
+          <w:sz w:val="24"/>
+          <w:szCs w:val="24"/>
+        </w:rPr>
+        <w:t>Deadline of the project</w:t>
       </w:r>
     </w:p>
     <w:p>
@@ -662,32 +664,46 @@
         </w:numPr>
         <w:jc w:val="both"/>
         <w:rPr>
-          <w:b/>
-          <w:bCs/>
-          <w:color w:val="A6A6A6" w:themeColor="background1" w:themeShade="A6"/>
-          <w:sz w:val="24"/>
-          <w:szCs w:val="24"/>
-        </w:rPr>
-      </w:pPr>
-      <w:r>
-        <w:rPr>
-          <w:b/>
-          <w:bCs/>
-          <w:color w:val="A6A6A6" w:themeColor="background1" w:themeShade="A6"/>
-          <w:sz w:val="24"/>
-          <w:szCs w:val="24"/>
-        </w:rPr>
-        <w:t xml:space="preserve">What information to include when a customer books a </w:t>
-      </w:r>
-      <w:r>
-        <w:rPr>
-          <w:b/>
-          <w:bCs/>
-          <w:color w:val="A6A6A6" w:themeColor="background1" w:themeShade="A6"/>
-          <w:sz w:val="24"/>
-          <w:szCs w:val="24"/>
-        </w:rPr>
-        <w:t xml:space="preserve">ticket for visiting place  </w:t>
+          <w:rFonts w:ascii="Times New Roman" w:hAnsi="Times New Roman" w:cs="Times New Roman"/>
+          <w:sz w:val="24"/>
+          <w:szCs w:val="24"/>
+        </w:rPr>
+      </w:pPr>
+      <w:r>
+        <w:rPr>
+          <w:rFonts w:ascii="Times New Roman" w:hAnsi="Times New Roman" w:cs="Times New Roman"/>
+          <w:sz w:val="24"/>
+          <w:szCs w:val="24"/>
+        </w:rPr>
+        <w:t>Suggestions</w:t>
+      </w:r>
+    </w:p>
+    <w:p>
+      <w:pPr>
+        <w:jc w:val="both"/>
+        <w:rPr>
+          <w:rFonts w:ascii="Times New Roman" w:hAnsi="Times New Roman" w:cs="Times New Roman"/>
+          <w:sz w:val="24"/>
+          <w:szCs w:val="24"/>
+        </w:rPr>
+      </w:pPr>
+      <w:r>
+        <w:rPr>
+          <w:rFonts w:ascii="Times New Roman" w:hAnsi="Times New Roman" w:cs="Times New Roman"/>
+          <w:b/>
+          <w:bCs/>
+          <w:sz w:val="26"/>
+          <w:szCs w:val="26"/>
+        </w:rPr>
+        <w:t>Features</w:t>
+      </w:r>
+      <w:r>
+        <w:rPr>
+          <w:rFonts w:ascii="Times New Roman" w:hAnsi="Times New Roman" w:cs="Times New Roman"/>
+          <w:sz w:val="24"/>
+          <w:szCs w:val="24"/>
+        </w:rPr>
+        <w:t>:</w:t>
       </w:r>
     </w:p>
     <w:p>
@@ -695,26 +711,22 @@
         <w:pStyle w:val="ListParagraph"/>
         <w:numPr>
           <w:ilvl w:val="0"/>
-          <w:numId w:val="1"/>
+          <w:numId w:val="2"/>
         </w:numPr>
         <w:jc w:val="both"/>
         <w:rPr>
-          <w:b/>
-          <w:bCs/>
-          <w:color w:val="A6A6A6" w:themeColor="background1" w:themeShade="A6"/>
-          <w:sz w:val="24"/>
-          <w:szCs w:val="24"/>
-        </w:rPr>
-      </w:pPr>
-      <w:r>
-        <w:rPr>
-          <w:b/>
-          <w:bCs/>
-          <w:color w:val="A6A6A6" w:themeColor="background1" w:themeShade="A6"/>
-          <w:sz w:val="24"/>
-          <w:szCs w:val="24"/>
-        </w:rPr>
-        <w:t>Deadline of the project</w:t>
+          <w:rFonts w:ascii="Times New Roman" w:hAnsi="Times New Roman" w:cs="Times New Roman"/>
+          <w:sz w:val="24"/>
+          <w:szCs w:val="24"/>
+        </w:rPr>
+      </w:pPr>
+      <w:r>
+        <w:rPr>
+          <w:rFonts w:ascii="Times New Roman" w:hAnsi="Times New Roman" w:cs="Times New Roman"/>
+          <w:sz w:val="24"/>
+          <w:szCs w:val="24"/>
+        </w:rPr>
+        <w:t>User can sign up and when and user cannot login without JWT token Authentication</w:t>
       </w:r>
     </w:p>
     <w:p>
@@ -722,51 +734,223 @@
         <w:pStyle w:val="ListParagraph"/>
         <w:numPr>
           <w:ilvl w:val="0"/>
-          <w:numId w:val="1"/>
+          <w:numId w:val="2"/>
         </w:numPr>
         <w:jc w:val="both"/>
         <w:rPr>
-          <w:b/>
-          <w:bCs/>
-          <w:color w:val="A6A6A6" w:themeColor="background1" w:themeShade="A6"/>
-          <w:sz w:val="24"/>
-          <w:szCs w:val="24"/>
-        </w:rPr>
-      </w:pPr>
-      <w:r>
-        <w:rPr>
-          <w:b/>
-          <w:bCs/>
-          <w:color w:val="A6A6A6" w:themeColor="background1" w:themeShade="A6"/>
-          <w:sz w:val="24"/>
-          <w:szCs w:val="24"/>
-        </w:rPr>
-        <w:t>Suggestions</w:t>
-      </w:r>
-    </w:p>
-    <w:p>
-      <w:pPr>
-        <w:jc w:val="both"/>
-        <w:rPr>
-          <w:b/>
-          <w:bCs/>
-          <w:sz w:val="24"/>
-          <w:szCs w:val="24"/>
-        </w:rPr>
-      </w:pPr>
-    </w:p>
-    <w:p>
-      <w:pPr>
-        <w:jc w:val="both"/>
-        <w:rPr>
-          <w:b/>
-          <w:bCs/>
-          <w:sz w:val="24"/>
-          <w:szCs w:val="24"/>
-        </w:rPr>
-      </w:pPr>
-      <w:r>
-        <w:rPr>
+          <w:rFonts w:ascii="Times New Roman" w:hAnsi="Times New Roman" w:cs="Times New Roman"/>
+          <w:sz w:val="24"/>
+          <w:szCs w:val="24"/>
+        </w:rPr>
+      </w:pPr>
+      <w:r>
+        <w:rPr>
+          <w:rFonts w:ascii="Times New Roman" w:hAnsi="Times New Roman" w:cs="Times New Roman"/>
+          <w:sz w:val="24"/>
+          <w:szCs w:val="24"/>
+        </w:rPr>
+        <w:t xml:space="preserve">There are two user one is seller and other is buyer </w:t>
+      </w:r>
+    </w:p>
+    <w:p>
+      <w:pPr>
+        <w:pStyle w:val="ListParagraph"/>
+        <w:numPr>
+          <w:ilvl w:val="0"/>
+          <w:numId w:val="2"/>
+        </w:numPr>
+        <w:jc w:val="both"/>
+        <w:rPr>
+          <w:rFonts w:ascii="Times New Roman" w:hAnsi="Times New Roman" w:cs="Times New Roman"/>
+          <w:sz w:val="24"/>
+          <w:szCs w:val="24"/>
+        </w:rPr>
+      </w:pPr>
+      <w:r>
+        <w:rPr>
+          <w:rFonts w:ascii="Times New Roman" w:hAnsi="Times New Roman" w:cs="Times New Roman"/>
+          <w:sz w:val="24"/>
+          <w:szCs w:val="24"/>
+        </w:rPr>
+        <w:t xml:space="preserve">Seller adds his service and buyer can place the order to the seller with fix price </w:t>
+      </w:r>
+    </w:p>
+    <w:p>
+      <w:pPr>
+        <w:pStyle w:val="ListParagraph"/>
+        <w:numPr>
+          <w:ilvl w:val="0"/>
+          <w:numId w:val="2"/>
+        </w:numPr>
+        <w:jc w:val="both"/>
+        <w:rPr>
+          <w:rFonts w:ascii="Times New Roman" w:hAnsi="Times New Roman" w:cs="Times New Roman"/>
+          <w:sz w:val="24"/>
+          <w:szCs w:val="24"/>
+        </w:rPr>
+      </w:pPr>
+      <w:r>
+        <w:rPr>
+          <w:rFonts w:ascii="Times New Roman" w:hAnsi="Times New Roman" w:cs="Times New Roman"/>
+          <w:sz w:val="24"/>
+          <w:szCs w:val="24"/>
+        </w:rPr>
+        <w:t xml:space="preserve">There </w:t>
+      </w:r>
+      <w:r>
+        <w:rPr>
+          <w:rFonts w:ascii="Times New Roman" w:hAnsi="Times New Roman" w:cs="Times New Roman"/>
+          <w:sz w:val="24"/>
+          <w:szCs w:val="24"/>
+        </w:rPr>
+        <w:t>is</w:t>
+      </w:r>
+      <w:r>
+        <w:rPr>
+          <w:rFonts w:ascii="Times New Roman" w:hAnsi="Times New Roman" w:cs="Times New Roman"/>
+          <w:sz w:val="24"/>
+          <w:szCs w:val="24"/>
+        </w:rPr>
+        <w:t xml:space="preserve"> real time chat between the seller and the buyer</w:t>
+      </w:r>
+    </w:p>
+    <w:p>
+      <w:pPr>
+        <w:pStyle w:val="ListParagraph"/>
+        <w:numPr>
+          <w:ilvl w:val="0"/>
+          <w:numId w:val="2"/>
+        </w:numPr>
+        <w:jc w:val="both"/>
+        <w:rPr>
+          <w:rFonts w:ascii="Times New Roman" w:hAnsi="Times New Roman" w:cs="Times New Roman"/>
+          <w:sz w:val="24"/>
+          <w:szCs w:val="24"/>
+        </w:rPr>
+      </w:pPr>
+      <w:r>
+        <w:rPr>
+          <w:rFonts w:ascii="Times New Roman" w:hAnsi="Times New Roman" w:cs="Times New Roman"/>
+          <w:sz w:val="24"/>
+          <w:szCs w:val="24"/>
+        </w:rPr>
+        <w:t xml:space="preserve">Once the buyer Place the order to the seller the order is only start when the seller accept the offer from the buyer side and seller can cancel the offer </w:t>
+      </w:r>
+    </w:p>
+    <w:p>
+      <w:pPr>
+        <w:pStyle w:val="ListParagraph"/>
+        <w:numPr>
+          <w:ilvl w:val="0"/>
+          <w:numId w:val="2"/>
+        </w:numPr>
+        <w:jc w:val="both"/>
+        <w:rPr>
+          <w:rFonts w:ascii="Times New Roman" w:hAnsi="Times New Roman" w:cs="Times New Roman"/>
+          <w:sz w:val="24"/>
+          <w:szCs w:val="24"/>
+        </w:rPr>
+      </w:pPr>
+      <w:r>
+        <w:rPr>
+          <w:rFonts w:ascii="Times New Roman" w:hAnsi="Times New Roman" w:cs="Times New Roman"/>
+          <w:sz w:val="24"/>
+          <w:szCs w:val="24"/>
+        </w:rPr>
+        <w:t xml:space="preserve">Seller can view the location where the order is come </w:t>
+      </w:r>
+    </w:p>
+    <w:p>
+      <w:pPr>
+        <w:pStyle w:val="ListParagraph"/>
+        <w:numPr>
+          <w:ilvl w:val="0"/>
+          <w:numId w:val="2"/>
+        </w:numPr>
+        <w:jc w:val="both"/>
+        <w:rPr>
+          <w:rFonts w:ascii="Times New Roman" w:hAnsi="Times New Roman" w:cs="Times New Roman"/>
+          <w:sz w:val="24"/>
+          <w:szCs w:val="24"/>
+        </w:rPr>
+      </w:pPr>
+      <w:r>
+        <w:rPr>
+          <w:rFonts w:ascii="Times New Roman" w:hAnsi="Times New Roman" w:cs="Times New Roman"/>
+          <w:sz w:val="24"/>
+          <w:szCs w:val="24"/>
+        </w:rPr>
+        <w:t>It is compulsory for the buyer to provide the solid reason to cancel the order</w:t>
+      </w:r>
+    </w:p>
+    <w:p>
+      <w:pPr>
+        <w:pStyle w:val="ListParagraph"/>
+        <w:numPr>
+          <w:ilvl w:val="0"/>
+          <w:numId w:val="2"/>
+        </w:numPr>
+        <w:jc w:val="both"/>
+        <w:rPr>
+          <w:rFonts w:ascii="Times New Roman" w:hAnsi="Times New Roman" w:cs="Times New Roman"/>
+          <w:sz w:val="24"/>
+          <w:szCs w:val="24"/>
+        </w:rPr>
+      </w:pPr>
+      <w:r>
+        <w:rPr>
+          <w:rFonts w:ascii="Times New Roman" w:hAnsi="Times New Roman" w:cs="Times New Roman"/>
+          <w:sz w:val="24"/>
+          <w:szCs w:val="24"/>
+        </w:rPr>
+        <w:t xml:space="preserve">Once the order is completed the buyer can rate the seller </w:t>
+      </w:r>
+    </w:p>
+    <w:p>
+      <w:pPr>
+        <w:pStyle w:val="ListParagraph"/>
+        <w:numPr>
+          <w:ilvl w:val="0"/>
+          <w:numId w:val="2"/>
+        </w:numPr>
+        <w:jc w:val="both"/>
+        <w:rPr>
+          <w:rFonts w:ascii="Times New Roman" w:hAnsi="Times New Roman" w:cs="Times New Roman"/>
+          <w:sz w:val="24"/>
+          <w:szCs w:val="24"/>
+        </w:rPr>
+      </w:pPr>
+      <w:r>
+        <w:rPr>
+          <w:rFonts w:ascii="Times New Roman" w:hAnsi="Times New Roman" w:cs="Times New Roman"/>
+          <w:sz w:val="24"/>
+          <w:szCs w:val="24"/>
+        </w:rPr>
+        <w:t>Buyer can view the rating of the seller before placing the order</w:t>
+      </w:r>
+      <w:r>
+        <w:rPr>
+          <w:rFonts w:ascii="Times New Roman" w:hAnsi="Times New Roman" w:cs="Times New Roman"/>
+          <w:sz w:val="24"/>
+          <w:szCs w:val="24"/>
+        </w:rPr>
+        <w:t>.</w:t>
+      </w:r>
+    </w:p>
+    <w:p>
+      <w:pPr>
+        <w:jc w:val="both"/>
+        <w:rPr>
+          <w:rFonts w:ascii="Times New Roman" w:hAnsi="Times New Roman" w:cs="Times New Roman"/>
+          <w:b/>
+          <w:bCs/>
+          <w:sz w:val="24"/>
+          <w:szCs w:val="24"/>
+        </w:rPr>
+      </w:pPr>
+      <w:r>
+        <w:rPr>
+          <w:rFonts w:ascii="Times New Roman" w:hAnsi="Times New Roman" w:cs="Times New Roman"/>
           <w:b/>
           <w:bCs/>
           <w:sz w:val="24"/>
@@ -779,40 +963,55 @@
       <w:pPr>
         <w:jc w:val="both"/>
         <w:rPr>
-          <w:bCs/>
-          <w:sz w:val="24"/>
-          <w:szCs w:val="24"/>
-        </w:rPr>
-      </w:pPr>
-      <w:r>
-        <w:rPr>
-          <w:bCs/>
-          <w:sz w:val="24"/>
-          <w:szCs w:val="24"/>
-        </w:rPr>
-        <w:t>We have explored various aspects of this application, including the technology stack employed, its feasibility, scalability considerations, and potential challenges. One noteworthy challenge pertains to database management, particularly in handling a substantial database. As the size of the database grows, it can potentially lead to increased server load. We've also delved into strategies for effectively managing this load.</w:t>
-      </w:r>
-      <w:r>
-        <w:rPr>
-          <w:bCs/>
-          <w:sz w:val="24"/>
-          <w:szCs w:val="24"/>
-        </w:rPr>
-        <w:t xml:space="preserve"> Suggestions include Access Control and authentication. Feedback mechanism and Regular updates and maintenance.</w:t>
-      </w:r>
-    </w:p>
-    <w:p>
-      <w:pPr>
-        <w:jc w:val="both"/>
-        <w:rPr>
-          <w:b/>
-          <w:bCs/>
-          <w:sz w:val="24"/>
-          <w:szCs w:val="24"/>
-        </w:rPr>
-      </w:pPr>
-      <w:r>
-        <w:rPr>
+          <w:rFonts w:ascii="Times New Roman" w:hAnsi="Times New Roman" w:cs="Times New Roman"/>
+          <w:b/>
+          <w:bCs/>
+          <w:sz w:val="24"/>
+          <w:szCs w:val="24"/>
+        </w:rPr>
+      </w:pPr>
+      <w:r>
+        <w:rPr>
+          <w:rFonts w:ascii="Times New Roman" w:hAnsi="Times New Roman" w:cs="Times New Roman"/>
+          <w:bCs/>
+          <w:sz w:val="24"/>
+          <w:szCs w:val="24"/>
+        </w:rPr>
+        <w:t>We have explored various aspects of this application, including the technology stack employed, its feasibility, scalability considerations, and potential challenges. One noteworthy challenge pertains to database management, particularly in handling a substantial database. As the size of the database grows</w:t>
+      </w:r>
+      <w:r>
+        <w:rPr>
+          <w:rFonts w:ascii="Times New Roman" w:hAnsi="Times New Roman" w:cs="Times New Roman"/>
+          <w:bCs/>
+          <w:sz w:val="24"/>
+          <w:szCs w:val="24"/>
+        </w:rPr>
+        <w:t xml:space="preserve"> and many more</w:t>
+      </w:r>
+      <w:r>
+        <w:rPr>
+          <w:rFonts w:ascii="Times New Roman" w:hAnsi="Times New Roman" w:cs="Times New Roman"/>
+          <w:bCs/>
+          <w:sz w:val="24"/>
+          <w:szCs w:val="24"/>
+        </w:rPr>
+        <w:t>.</w:t>
+      </w:r>
+    </w:p>
+    <w:p>
+      <w:pPr>
+        <w:jc w:val="both"/>
+        <w:rPr>
+          <w:rFonts w:ascii="Times New Roman" w:hAnsi="Times New Roman" w:cs="Times New Roman"/>
+          <w:b/>
+          <w:bCs/>
+          <w:sz w:val="24"/>
+          <w:szCs w:val="24"/>
+        </w:rPr>
+      </w:pPr>
+      <w:r>
+        <w:rPr>
+          <w:rFonts w:ascii="Times New Roman" w:hAnsi="Times New Roman" w:cs="Times New Roman"/>
           <w:b/>
           <w:bCs/>
           <w:sz w:val="24"/>
@@ -825,35 +1024,35 @@
       <w:pPr>
         <w:jc w:val="both"/>
         <w:rPr>
-          <w:b/>
-          <w:bCs/>
-          <w:sz w:val="24"/>
-          <w:szCs w:val="24"/>
-        </w:rPr>
-      </w:pPr>
-      <w:r>
-        <w:rPr>
-          <w:rFonts w:asciiTheme="majorBidi" w:hAnsiTheme="majorBidi" w:cstheme="majorBidi"/>
+          <w:rFonts w:ascii="Times New Roman" w:hAnsi="Times New Roman" w:cs="Times New Roman"/>
+          <w:b/>
+          <w:bCs/>
+          <w:sz w:val="24"/>
+          <w:szCs w:val="24"/>
+        </w:rPr>
+      </w:pPr>
+      <w:r>
+        <w:rPr>
+          <w:rFonts w:ascii="Times New Roman" w:hAnsi="Times New Roman" w:cs="Times New Roman"/>
           <w:b/>
           <w:bCs/>
           <w:noProof/>
-          <w:sz w:val="44"/>
-          <w:szCs w:val="44"/>
-          <w:u w:val="single"/>
+          <w:sz w:val="24"/>
+          <w:szCs w:val="24"/>
         </w:rPr>
         <w:drawing>
-          <wp:anchor distT="0" distB="0" distL="114300" distR="114300" simplePos="0" relativeHeight="251658240" behindDoc="0" locked="0" layoutInCell="1" allowOverlap="1" wp14:anchorId="6FCD1C62" wp14:editId="41C26729">
+          <wp:anchor distT="0" distB="0" distL="114300" distR="114300" simplePos="0" relativeHeight="251660288" behindDoc="0" locked="0" layoutInCell="1" allowOverlap="1" wp14:anchorId="51B1A3EF" wp14:editId="083A0FDB">
             <wp:simplePos x="0" y="0"/>
-            <wp:positionH relativeFrom="column">
-              <wp:posOffset>3594687</wp:posOffset>
+            <wp:positionH relativeFrom="margin">
+              <wp:posOffset>4243787</wp:posOffset>
             </wp:positionH>
             <wp:positionV relativeFrom="paragraph">
-              <wp:posOffset>123438</wp:posOffset>
+              <wp:posOffset>10574</wp:posOffset>
             </wp:positionV>
-            <wp:extent cx="1085215" cy="996315"/>
-            <wp:effectExtent l="0" t="0" r="635" b="0"/>
+            <wp:extent cx="1212215" cy="1048385"/>
+            <wp:effectExtent l="0" t="0" r="6985" b="0"/>
             <wp:wrapNone/>
-            <wp:docPr id="16985286" name="Picture 1"/>
+            <wp:docPr id="1610913616" name="Picture 1"/>
             <wp:cNvGraphicFramePr>
               <a:graphicFrameLocks xmlns:a="http://schemas.openxmlformats.org/drawingml/2006/main" noChangeAspect="1"/>
             </wp:cNvGraphicFramePr>
@@ -882,7 +1081,7 @@
                   <pic:spPr bwMode="auto">
                     <a:xfrm>
                       <a:off x="0" y="0"/>
-                      <a:ext cx="1085215" cy="996315"/>
+                      <a:ext cx="1212215" cy="1048385"/>
                     </a:xfrm>
                     <a:prstGeom prst="rect">
                       <a:avLst/>
@@ -903,6 +1102,7 @@
       <w:pPr>
         <w:jc w:val="both"/>
         <w:rPr>
+          <w:rFonts w:ascii="Times New Roman" w:hAnsi="Times New Roman" w:cs="Times New Roman"/>
           <w:b/>
           <w:bCs/>
           <w:sz w:val="24"/>
@@ -917,26 +1117,24 @@
       </w:pPr>
       <w:r>
         <w:rPr>
-          <w:bCs/>
+          <w:rFonts w:ascii="Times New Roman" w:hAnsi="Times New Roman" w:cs="Times New Roman"/>
           <w:noProof/>
           <w:sz w:val="24"/>
           <w:szCs w:val="24"/>
         </w:rPr>
-        <w:t xml:space="preserve">         </w:t>
-      </w:r>
-      <w:r>
-        <w:rPr>
-          <w:b/>
-          <w:bCs/>
-          <w:noProof/>
-          <w:sz w:val="24"/>
-          <w:szCs w:val="24"/>
-        </w:rPr>
         <w:drawing>
-          <wp:inline distT="0" distB="0" distL="0" distR="0" wp14:anchorId="52064006" wp14:editId="6C3C28FB">
-            <wp:extent cx="768865" cy="777754"/>
-            <wp:effectExtent l="0" t="0" r="0" b="3810"/>
-            <wp:docPr id="1610913616" name="Picture 1"/>
+          <wp:anchor distT="0" distB="0" distL="114300" distR="114300" simplePos="0" relativeHeight="251659264" behindDoc="0" locked="0" layoutInCell="1" allowOverlap="1" wp14:anchorId="2CE3C525" wp14:editId="3EB95083">
+            <wp:simplePos x="0" y="0"/>
+            <wp:positionH relativeFrom="margin">
+              <wp:align>left</wp:align>
+            </wp:positionH>
+            <wp:positionV relativeFrom="paragraph">
+              <wp:posOffset>37851</wp:posOffset>
+            </wp:positionV>
+            <wp:extent cx="1001395" cy="647065"/>
+            <wp:effectExtent l="0" t="0" r="0" b="635"/>
+            <wp:wrapNone/>
+            <wp:docPr id="1165064390" name="Picture 1"/>
             <wp:cNvGraphicFramePr>
               <a:graphicFrameLocks xmlns:a="http://schemas.openxmlformats.org/drawingml/2006/main" noChangeAspect="1"/>
             </wp:cNvGraphicFramePr>
@@ -944,10 +1142,8 @@
               <a:graphicData uri="http://schemas.openxmlformats.org/drawingml/2006/picture">
                 <pic:pic xmlns:pic="http://schemas.openxmlformats.org/drawingml/2006/picture">
                   <pic:nvPicPr>
-                    <pic:cNvPr id="0" name="Picture 1"/>
-                    <pic:cNvPicPr>
-                      <a:picLocks noChangeAspect="1" noChangeArrowheads="1"/>
-                    </pic:cNvPicPr>
+                    <pic:cNvPr id="1165064390" name="Picture 1165064390"/>
+                    <pic:cNvPicPr/>
                   </pic:nvPicPr>
                   <pic:blipFill>
                     <a:blip r:embed="rId8" cstate="print">
@@ -957,73 +1153,176 @@
                         </a:ext>
                       </a:extLst>
                     </a:blip>
-                    <a:srcRect/>
                     <a:stretch>
                       <a:fillRect/>
                     </a:stretch>
                   </pic:blipFill>
-                  <pic:spPr bwMode="auto">
+                  <pic:spPr>
                     <a:xfrm>
                       <a:off x="0" y="0"/>
-                      <a:ext cx="797312" cy="806530"/>
+                      <a:ext cx="1001395" cy="647065"/>
                     </a:xfrm>
                     <a:prstGeom prst="rect">
                       <a:avLst/>
                     </a:prstGeom>
-                    <a:noFill/>
-                    <a:ln>
-                      <a:noFill/>
-                    </a:ln>
                   </pic:spPr>
                 </pic:pic>
               </a:graphicData>
             </a:graphic>
-          </wp:inline>
+            <wp14:sizeRelH relativeFrom="margin">
+              <wp14:pctWidth>0</wp14:pctWidth>
+            </wp14:sizeRelH>
+            <wp14:sizeRelV relativeFrom="margin">
+              <wp14:pctHeight>0</wp14:pctHeight>
+            </wp14:sizeRelV>
+          </wp:anchor>
         </w:drawing>
       </w:r>
       <w:r>
         <w:rPr>
+          <w:rFonts w:ascii="Times New Roman" w:hAnsi="Times New Roman" w:cs="Times New Roman"/>
           <w:bCs/>
           <w:noProof/>
           <w:sz w:val="24"/>
           <w:szCs w:val="24"/>
         </w:rPr>
-        <w:t xml:space="preserve">                                                  </w:t>
-      </w:r>
-    </w:p>
-    <w:p>
-      <w:pPr>
-        <w:jc w:val="both"/>
-        <w:rPr>
-          <w:sz w:val="24"/>
-          <w:szCs w:val="24"/>
-        </w:rPr>
-      </w:pPr>
-      <w:r>
-        <w:rPr>
-          <w:sz w:val="24"/>
-          <w:szCs w:val="24"/>
-        </w:rPr>
-        <w:t>Owner</w:t>
-      </w:r>
-    </w:p>
-    <w:p>
-      <w:pPr>
-        <w:jc w:val="both"/>
-        <w:rPr>
-          <w:sz w:val="24"/>
-          <w:szCs w:val="24"/>
-        </w:rPr>
-      </w:pPr>
-      <w:r>
-        <w:rPr>
-          <w:sz w:val="24"/>
-          <w:szCs w:val="24"/>
-        </w:rPr>
-        <w:t>(</w:t>
-      </w:r>
-      <w:r>
-        <w:rPr>
+        <w:t xml:space="preserve">                                                           </w:t>
+      </w:r>
+    </w:p>
+    <w:p>
+      <w:pPr>
+        <w:jc w:val="both"/>
+        <w:rPr>
+          <w:rFonts w:ascii="Times New Roman" w:hAnsi="Times New Roman" w:cs="Times New Roman"/>
+          <w:b/>
+          <w:bCs/>
+          <w:sz w:val="24"/>
+          <w:szCs w:val="24"/>
+        </w:rPr>
+      </w:pPr>
+    </w:p>
+    <w:p>
+      <w:pPr>
+        <w:jc w:val="both"/>
+        <w:rPr>
+          <w:rFonts w:ascii="Times New Roman" w:hAnsi="Times New Roman" w:cs="Times New Roman"/>
+          <w:b/>
+          <w:bCs/>
+          <w:sz w:val="24"/>
+          <w:szCs w:val="24"/>
+        </w:rPr>
+      </w:pPr>
+    </w:p>
+    <w:p>
+      <w:pPr>
+        <w:jc w:val="both"/>
+        <w:rPr>
+          <w:rFonts w:ascii="Times New Roman" w:hAnsi="Times New Roman" w:cs="Times New Roman"/>
+          <w:b/>
+          <w:bCs/>
+          <w:sz w:val="24"/>
+          <w:szCs w:val="24"/>
+        </w:rPr>
+      </w:pPr>
+      <w:r>
+        <w:rPr>
+          <w:rFonts w:ascii="Times New Roman" w:hAnsi="Times New Roman" w:cs="Times New Roman"/>
+          <w:b/>
+          <w:bCs/>
+          <w:sz w:val="24"/>
+          <w:szCs w:val="24"/>
+        </w:rPr>
+        <w:t>Owner (</w:t>
+      </w:r>
+      <w:r>
+        <w:rPr>
+          <w:rFonts w:ascii="Times New Roman" w:hAnsi="Times New Roman" w:cs="Times New Roman"/>
+          <w:b/>
+          <w:sz w:val="24"/>
+          <w:szCs w:val="24"/>
+        </w:rPr>
+        <w:t>Mahnoor Ejaz</w:t>
+      </w:r>
+      <w:r>
+        <w:rPr>
+          <w:rFonts w:ascii="Times New Roman" w:hAnsi="Times New Roman" w:cs="Times New Roman"/>
+          <w:b/>
+          <w:sz w:val="24"/>
+          <w:szCs w:val="24"/>
+        </w:rPr>
+        <w:t>)</w:t>
+      </w:r>
+    </w:p>
+    <w:p>
+      <w:pPr>
+        <w:jc w:val="both"/>
+        <w:rPr>
+          <w:rFonts w:ascii="Times New Roman" w:hAnsi="Times New Roman" w:cs="Times New Roman"/>
+          <w:b/>
+          <w:bCs/>
+          <w:sz w:val="24"/>
+          <w:szCs w:val="24"/>
+        </w:rPr>
+      </w:pPr>
+    </w:p>
+    <w:p>
+      <w:pPr>
+        <w:jc w:val="both"/>
+        <w:rPr>
+          <w:rFonts w:ascii="Times New Roman" w:hAnsi="Times New Roman" w:cs="Times New Roman"/>
+          <w:b/>
+          <w:bCs/>
+          <w:sz w:val="24"/>
+          <w:szCs w:val="24"/>
+        </w:rPr>
+      </w:pPr>
+    </w:p>
+    <w:p>
+      <w:pPr>
+        <w:jc w:val="both"/>
+        <w:rPr>
+          <w:rFonts w:ascii="Times New Roman" w:hAnsi="Times New Roman" w:cs="Times New Roman"/>
+          <w:b/>
+          <w:bCs/>
+          <w:sz w:val="24"/>
+          <w:szCs w:val="24"/>
+        </w:rPr>
+      </w:pPr>
+      <w:r>
+        <w:rPr>
+          <w:rFonts w:ascii="Times New Roman" w:hAnsi="Times New Roman" w:cs="Times New Roman"/>
+          <w:b/>
+          <w:bCs/>
+          <w:sz w:val="24"/>
+          <w:szCs w:val="24"/>
+        </w:rPr>
+        <w:tab/>
+      </w:r>
+      <w:r>
+        <w:rPr>
+          <w:rFonts w:ascii="Times New Roman" w:hAnsi="Times New Roman" w:cs="Times New Roman"/>
+          <w:b/>
+          <w:bCs/>
+          <w:sz w:val="24"/>
+          <w:szCs w:val="24"/>
+        </w:rPr>
+        <w:tab/>
+      </w:r>
+      <w:r>
+        <w:rPr>
+          <w:rFonts w:ascii="Times New Roman" w:hAnsi="Times New Roman" w:cs="Times New Roman"/>
+          <w:b/>
+          <w:bCs/>
+          <w:sz w:val="24"/>
+          <w:szCs w:val="24"/>
+        </w:rPr>
+        <w:t>Developer (</w:t>
+      </w:r>
+      <w:r>
+        <w:rPr>
+          <w:rFonts w:ascii="Times New Roman" w:hAnsi="Times New Roman" w:cs="Times New Roman"/>
+          <w:b/>
+          <w:bCs/>
           <w:sz w:val="24"/>
           <w:szCs w:val="24"/>
         </w:rPr>
@@ -1031,114 +1330,20 @@
       </w:r>
       <w:r>
         <w:rPr>
+          <w:rFonts w:ascii="Times New Roman" w:hAnsi="Times New Roman" w:cs="Times New Roman"/>
+          <w:b/>
+          <w:bCs/>
           <w:sz w:val="24"/>
           <w:szCs w:val="24"/>
         </w:rPr>
         <w:t>)</w:t>
       </w:r>
-    </w:p>
-    <w:p>
-      <w:pPr>
-        <w:jc w:val="both"/>
-        <w:rPr>
-          <w:b/>
-          <w:bCs/>
-          <w:sz w:val="24"/>
-          <w:szCs w:val="24"/>
-        </w:rPr>
-      </w:pPr>
-    </w:p>
-    <w:p>
-      <w:pPr>
-        <w:ind w:firstLine="720"/>
-        <w:jc w:val="both"/>
-        <w:rPr>
-          <w:sz w:val="24"/>
-          <w:szCs w:val="24"/>
-        </w:rPr>
-      </w:pPr>
-      <w:r>
-        <w:rPr>
-          <w:sz w:val="24"/>
-          <w:szCs w:val="24"/>
-        </w:rPr>
-        <w:t>Developer</w:t>
-      </w:r>
-    </w:p>
-    <w:p>
-      <w:pPr>
-        <w:ind w:firstLine="720"/>
-        <w:jc w:val="both"/>
-        <w:rPr>
-          <w:sz w:val="24"/>
-          <w:szCs w:val="24"/>
-        </w:rPr>
-      </w:pPr>
-      <w:r>
-        <w:rPr>
-          <w:sz w:val="24"/>
-          <w:szCs w:val="24"/>
-        </w:rPr>
-        <w:t>(</w:t>
-      </w:r>
-      <w:r>
-        <w:rPr>
-          <w:sz w:val="24"/>
-          <w:szCs w:val="24"/>
-        </w:rPr>
-        <w:t xml:space="preserve">Muhammad </w:t>
-      </w:r>
-      <w:proofErr w:type="spellStart"/>
-      <w:r>
-        <w:rPr>
-          <w:sz w:val="24"/>
-          <w:szCs w:val="24"/>
-        </w:rPr>
-        <w:t>Moazam</w:t>
-      </w:r>
-      <w:proofErr w:type="spellEnd"/>
-      <w:r>
-        <w:rPr>
-          <w:sz w:val="24"/>
-          <w:szCs w:val="24"/>
-        </w:rPr>
-        <w:t>)</w:t>
-      </w:r>
-    </w:p>
-    <w:p>
-      <w:pPr>
-        <w:jc w:val="both"/>
-        <w:rPr>
-          <w:b/>
-          <w:bCs/>
-          <w:sz w:val="24"/>
-          <w:szCs w:val="24"/>
-        </w:rPr>
-        <w:sectPr>
-          <w:type w:val="continuous"/>
-          <w:pgSz w:w="11906" w:h="16838"/>
-          <w:pgMar w:top="1440" w:right="1440" w:bottom="1440" w:left="1440" w:header="708" w:footer="708" w:gutter="0"/>
-          <w:cols w:num="2" w:space="708"/>
-          <w:docGrid w:linePitch="360"/>
-        </w:sectPr>
-      </w:pPr>
-    </w:p>
-    <w:p>
-      <w:pPr>
-        <w:jc w:val="both"/>
-        <w:rPr>
-          <w:b/>
-          <w:bCs/>
-          <w:sz w:val="24"/>
-          <w:szCs w:val="24"/>
-        </w:rPr>
-      </w:pPr>
     </w:p>
     <w:sectPr>
       <w:type w:val="continuous"/>
       <w:pgSz w:w="11906" w:h="16838"/>
       <w:pgMar w:top="1440" w:right="1440" w:bottom="1440" w:left="1440" w:header="708" w:footer="708" w:gutter="0"/>
-      <w:cols w:space="708"/>
+      <w:cols w:num="2" w:space="708"/>
       <w:docGrid w:linePitch="360"/>
     </w:sectPr>
   </w:body>
@@ -1198,9 +1403,9 @@
 <file path=word/numbering.xml><?xml version="1.0" encoding="utf-8"?>
 <w:numbering xmlns:wpc="http://schemas.microsoft.com/office/word/2010/wordprocessingCanvas" xmlns:cx="http://schemas.microsoft.com/office/drawing/2014/chartex" xmlns:cx1="http://schemas.microsoft.com/office/drawing/2015/9/8/chartex" xmlns:cx2="http://schemas.microsoft.com/office/drawing/2015/10/21/chartex" xmlns:cx3="http://schemas.microsoft.com/office/drawing/2016/5/9/chartex" xmlns:cx4="http://schemas.microsoft.com/office/drawing/2016/5/10/chartex" xmlns:cx5="http://schemas.microsoft.com/office/drawing/2016/5/11/chartex" xmlns:cx6="http://schemas.microsoft.com/office/drawing/2016/5/12/chartex" xmlns:cx7="http://schemas.microsoft.com/office/drawing/2016/5/13/chartex" xmlns:cx8="http://schemas.microsoft.com/office/drawing/2016/5/14/chartex" xmlns:mc="http://schemas.openxmlformats.org/markup-compatibility/2006" xmlns:aink="http://schemas.microsoft.com/office/drawing/2016/ink" xmlns:am3d="http://schemas.microsoft.com/office/drawing/2017/model3d" xmlns:o="urn:schemas-microsoft-com:office:office" xmlns:oel="http://schemas.microsoft.com/office/2019/extlst" xmlns:r="http://schemas.openxmlformats.org/officeDocument/2006/relationships" xmlns:m="http://schemas.openxmlformats.org/officeDocument/2006/math" xmlns:v="urn:schemas-microsoft-com:vml" xmlns:wp14="http://schemas.microsoft.com/office/word/2010/wordprocessingDrawing" xmlns:wp="http://schemas.openxmlformats.org/drawingml/2006/wordprocessingDrawing" xmlns:w10="urn:schemas-microsoft-com:office:word" xmlns:w="http://schemas.openxmlformats.org/wordprocessingml/2006/main" xmlns:w14="http://schemas.microsoft.com/office/word/2010/wordml" xmlns:w15="http://schemas.microsoft.com/office/word/2012/wordml" xmlns:w16cex="http://schemas.microsoft.com/office/word/2018/wordml/cex" xmlns:w16cid="http://schemas.microsoft.com/office/word/2016/wordml/cid" xmlns:w16="http://schemas.microsoft.com/office/word/2018/wordml" xmlns:w16sdtdh="http://schemas.microsoft.com/office/word/2020/wordml/sdtdatahash" xmlns:w16se="http://schemas.microsoft.com/office/word/2015/wordml/symex" xmlns:wpg="http://schemas.microsoft.com/office/word/2010/wordprocessingGroup" xmlns:wpi="http://schemas.microsoft.com/office/word/2010/wordprocessingInk" xmlns:wne="http://schemas.microsoft.com/office/word/2006/wordml" xmlns:wps="http://schemas.microsoft.com/office/word/2010/wordprocessingShape" mc:Ignorable="w14 w15 w16se w16cid w16 w16cex w16sdtdh wp14">
   <w:abstractNum w:abstractNumId="0" w15:restartNumberingAfterBreak="0">
-    <w:nsid w:val="381532B3"/>
+    <w:nsid w:val="33FA2E05"/>
     <w:multiLevelType w:val="hybridMultilevel"/>
-    <w:tmpl w:val="7334EE54"/>
+    <w:tmpl w:val="5DEC9416"/>
     <w:lvl w:ilvl="0" w:tplc="04090001">
       <w:start w:val="1"/>
       <w:numFmt w:val="bullet"/>
@@ -1310,7 +1515,123 @@
       </w:rPr>
     </w:lvl>
   </w:abstractNum>
+  <w:abstractNum w:abstractNumId="1" w15:restartNumberingAfterBreak="0">
+    <w:nsid w:val="381532B3"/>
+    <w:multiLevelType w:val="hybridMultilevel"/>
+    <w:tmpl w:val="7334EE54"/>
+    <w:lvl w:ilvl="0" w:tplc="04090001">
+      <w:start w:val="1"/>
+      <w:numFmt w:val="bullet"/>
+      <w:lvlText w:val=""/>
+      <w:lvlJc w:val="left"/>
+      <w:pPr>
+        <w:ind w:left="720" w:hanging="360"/>
+      </w:pPr>
+      <w:rPr>
+        <w:rFonts w:ascii="Symbol" w:hAnsi="Symbol" w:hint="default"/>
+      </w:rPr>
+    </w:lvl>
+    <w:lvl w:ilvl="1" w:tplc="04090003" w:tentative="1">
+      <w:start w:val="1"/>
+      <w:numFmt w:val="bullet"/>
+      <w:lvlText w:val="o"/>
+      <w:lvlJc w:val="left"/>
+      <w:pPr>
+        <w:ind w:left="1440" w:hanging="360"/>
+      </w:pPr>
+      <w:rPr>
+        <w:rFonts w:ascii="Courier New" w:hAnsi="Courier New" w:cs="Courier New" w:hint="default"/>
+      </w:rPr>
+    </w:lvl>
+    <w:lvl w:ilvl="2" w:tplc="04090005" w:tentative="1">
+      <w:start w:val="1"/>
+      <w:numFmt w:val="bullet"/>
+      <w:lvlText w:val=""/>
+      <w:lvlJc w:val="left"/>
+      <w:pPr>
+        <w:ind w:left="2160" w:hanging="360"/>
+      </w:pPr>
+      <w:rPr>
+        <w:rFonts w:ascii="Wingdings" w:hAnsi="Wingdings" w:hint="default"/>
+      </w:rPr>
+    </w:lvl>
+    <w:lvl w:ilvl="3" w:tplc="04090001" w:tentative="1">
+      <w:start w:val="1"/>
+      <w:numFmt w:val="bullet"/>
+      <w:lvlText w:val=""/>
+      <w:lvlJc w:val="left"/>
+      <w:pPr>
+        <w:ind w:left="2880" w:hanging="360"/>
+      </w:pPr>
+      <w:rPr>
+        <w:rFonts w:ascii="Symbol" w:hAnsi="Symbol" w:hint="default"/>
+      </w:rPr>
+    </w:lvl>
+    <w:lvl w:ilvl="4" w:tplc="04090003" w:tentative="1">
+      <w:start w:val="1"/>
+      <w:numFmt w:val="bullet"/>
+      <w:lvlText w:val="o"/>
+      <w:lvlJc w:val="left"/>
+      <w:pPr>
+        <w:ind w:left="3600" w:hanging="360"/>
+      </w:pPr>
+      <w:rPr>
+        <w:rFonts w:ascii="Courier New" w:hAnsi="Courier New" w:cs="Courier New" w:hint="default"/>
+      </w:rPr>
+    </w:lvl>
+    <w:lvl w:ilvl="5" w:tplc="04090005" w:tentative="1">
+      <w:start w:val="1"/>
+      <w:numFmt w:val="bullet"/>
+      <w:lvlText w:val=""/>
+      <w:lvlJc w:val="left"/>
+      <w:pPr>
+        <w:ind w:left="4320" w:hanging="360"/>
+      </w:pPr>
+      <w:rPr>
+        <w:rFonts w:ascii="Wingdings" w:hAnsi="Wingdings" w:hint="default"/>
+      </w:rPr>
+    </w:lvl>
+    <w:lvl w:ilvl="6" w:tplc="04090001" w:tentative="1">
+      <w:start w:val="1"/>
+      <w:numFmt w:val="bullet"/>
+      <w:lvlText w:val=""/>
+      <w:lvlJc w:val="left"/>
+      <w:pPr>
+        <w:ind w:left="5040" w:hanging="360"/>
+      </w:pPr>
+      <w:rPr>
+        <w:rFonts w:ascii="Symbol" w:hAnsi="Symbol" w:hint="default"/>
+      </w:rPr>
+    </w:lvl>
+    <w:lvl w:ilvl="7" w:tplc="04090003" w:tentative="1">
+      <w:start w:val="1"/>
+      <w:numFmt w:val="bullet"/>
+      <w:lvlText w:val="o"/>
+      <w:lvlJc w:val="left"/>
+      <w:pPr>
+        <w:ind w:left="5760" w:hanging="360"/>
+      </w:pPr>
+      <w:rPr>
+        <w:rFonts w:ascii="Courier New" w:hAnsi="Courier New" w:cs="Courier New" w:hint="default"/>
+      </w:rPr>
+    </w:lvl>
+    <w:lvl w:ilvl="8" w:tplc="04090005" w:tentative="1">
+      <w:start w:val="1"/>
+      <w:numFmt w:val="bullet"/>
+      <w:lvlText w:val=""/>
+      <w:lvlJc w:val="left"/>
+      <w:pPr>
+        <w:ind w:left="6480" w:hanging="360"/>
+      </w:pPr>
+      <w:rPr>
+        <w:rFonts w:ascii="Wingdings" w:hAnsi="Wingdings" w:hint="default"/>
+      </w:rPr>
+    </w:lvl>
+  </w:abstractNum>
   <w:num w:numId="1" w16cid:durableId="2012176349">
+    <w:abstractNumId w:val="1"/>
+  </w:num>
+  <w:num w:numId="2" w16cid:durableId="325086910">
     <w:abstractNumId w:val="0"/>
   </w:num>
 </w:numbering>

</xml_diff>